<commit_message>
feat: :art: Cadastro de Tickets Remodelado
</commit_message>
<xml_diff>
--- a/docs_projeto/Modelo_de_Dados.docx
+++ b/docs_projeto/Modelo_de_Dados.docx
@@ -46,11 +46,7 @@
       </w:pPr>
       <w:r>
         <w:rPr/>
-        <w:t>Modelagem Conceitual</w:t>
-      </w:r>
-      <w:r>
-        <w:rPr/>
-        <w:t xml:space="preserve"> </w:t>
+        <w:t xml:space="preserve">Modelagem Conceitual </w:t>
       </w:r>
     </w:p>
     <w:p>
@@ -262,15 +258,7 @@
             </w:pPr>
             <w:r>
               <w:rPr/>
-              <w:t>n</w:t>
-            </w:r>
-            <w:r>
-              <w:rPr/>
-              <w:t>om</w:t>
-            </w:r>
-            <w:r>
-              <w:rPr/>
-              <w:t>eCompleto</w:t>
+              <w:t>nomeCompleto</w:t>
             </w:r>
           </w:p>
         </w:tc>
@@ -294,7 +282,7 @@
             </w:pPr>
             <w:r>
               <w:rPr/>
-              <w:t xml:space="preserve">VARCHAR(100) </w:t>
+              <w:t>VARCHAR(100)</w:t>
             </w:r>
           </w:p>
         </w:tc>
@@ -346,11 +334,7 @@
             </w:pPr>
             <w:r>
               <w:rPr/>
-              <w:t>t</w:t>
-            </w:r>
-            <w:r>
-              <w:rPr/>
-              <w:t>elefone</w:t>
+              <w:t>telefone</w:t>
             </w:r>
           </w:p>
         </w:tc>
@@ -374,7 +358,7 @@
             </w:pPr>
             <w:r>
               <w:rPr/>
-              <w:t xml:space="preserve">VARCHAR(15) </w:t>
+              <w:t>VARCHAR(15)</w:t>
             </w:r>
           </w:p>
         </w:tc>
@@ -450,7 +434,7 @@
             </w:pPr>
             <w:r>
               <w:rPr/>
-              <w:t xml:space="preserve">VARCHAR(255) </w:t>
+              <w:t>VARCHAR(255)</w:t>
             </w:r>
           </w:p>
         </w:tc>
@@ -494,15 +478,12 @@
           <w:p>
             <w:pPr>
               <w:pStyle w:val="Normal"/>
-              <w:rPr/>
-            </w:pPr>
-            <w:r>
-              <w:rPr/>
-              <w:t>s</w:t>
-            </w:r>
-            <w:r>
-              <w:rPr/>
-              <w:t>enhaHash</w:t>
+              <w:widowControl w:val="false"/>
+              <w:rPr/>
+            </w:pPr>
+            <w:r>
+              <w:rPr/>
+              <w:t>senhaHash</w:t>
             </w:r>
           </w:p>
         </w:tc>
@@ -526,7 +507,7 @@
             </w:pPr>
             <w:r>
               <w:rPr/>
-              <w:t xml:space="preserve">VARCHAR(255) </w:t>
+              <w:t>VARCHAR(255)</w:t>
             </w:r>
           </w:p>
         </w:tc>
@@ -570,6 +551,7 @@
           <w:p>
             <w:pPr>
               <w:pStyle w:val="Normal"/>
+              <w:widowControl w:val="false"/>
               <w:rPr/>
             </w:pPr>
             <w:r>
@@ -1015,7 +997,28 @@
               </w:rPr>
               <w:t>Obrigatório</w:t>
               <w:br/>
-              <w:t>(Pendente, Em Atendimento, Concluido)</w:t>
+            </w:r>
+            <w:r>
+              <w:rPr>
+                <w:rFonts w:eastAsia="NSimSun" w:cs="Lucida Sans"/>
+                <w:color w:val="auto"/>
+                <w:kern w:val="2"/>
+                <w:sz w:val="24"/>
+                <w:szCs w:val="24"/>
+                <w:lang w:val="pt-BR" w:eastAsia="zh-CN" w:bidi="hi-IN"/>
+              </w:rPr>
+              <w:t>(</w:t>
+            </w:r>
+            <w:r>
+              <w:rPr>
+                <w:rFonts w:eastAsia="NSimSun" w:cs="Lucida Sans"/>
+                <w:color w:val="auto"/>
+                <w:kern w:val="2"/>
+                <w:sz w:val="24"/>
+                <w:szCs w:val="24"/>
+                <w:lang w:val="pt-BR" w:eastAsia="zh-CN" w:bidi="hi-IN"/>
+              </w:rPr>
+              <w:t>'Aberto', 'Em Andamento', 'Pendente Cliente', 'Resolvido', 'Fechado', 'Cancelado')</w:t>
             </w:r>
           </w:p>
         </w:tc>
@@ -1205,7 +1208,7 @@
                 <w:szCs w:val="24"/>
                 <w:lang w:val="pt-BR" w:eastAsia="zh-CN" w:bidi="hi-IN"/>
               </w:rPr>
-              <w:t xml:space="preserve">VARCHAR(100) </w:t>
+              <w:t>VARCHAR(100)</w:t>
             </w:r>
           </w:p>
         </w:tc>
@@ -2037,19 +2040,7 @@
       </w:r>
       <w:r>
         <w:rPr/>
-        <w:t>,</w:t>
-      </w:r>
-      <w:r>
-        <w:rPr/>
-        <w:t>n</w:t>
-      </w:r>
-      <w:r>
-        <w:rPr/>
-        <w:t>om</w:t>
-      </w:r>
-      <w:r>
-        <w:rPr/>
-        <w:t>eCompleto,telefone,email,senhaHash,tipo,idAtendente,idSolicitante,codDepto,nro)</w:t>
+        <w:t>,nomeCompleto,telefone,email,senhaHash,tipo,idAtendente,idSolicitante,codDepto,nro)</w:t>
         <w:br/>
         <w:t>codDepto referencia Departamento</w:t>
         <w:br/>
@@ -2078,9 +2069,6 @@
       <w:r>
         <w:rPr/>
         <w:t>Ticket</w:t>
-      </w:r>
-      <w:r>
-        <w:rPr/>
         <w:br/>
         <w:t>(</w:t>
       </w:r>
@@ -2098,27 +2086,8 @@
       </w:r>
       <w:r>
         <w:rPr/>
-        <w:t>,</w:t>
-      </w:r>
-      <w:r>
-        <w:rPr/>
-        <w:t>status,</w:t>
-      </w:r>
-      <w:r>
-        <w:rPr/>
-        <w:t>descricao,</w:t>
-      </w:r>
-      <w:r>
-        <w:rPr/>
-        <w:t>titulo,dataInicio,dataAtualizao,codDepto,idAtendente,idSolicitante</w:t>
-      </w:r>
-      <w:r>
-        <w:rPr/>
-        <w:t>)</w:t>
-        <w:br/>
-      </w:r>
-      <w:r>
-        <w:rPr/>
+        <w:t>,status,descricao,titulo,dataInicio,dataAtualizao,codDepto,idAtendente,idSolicitante)</w:t>
+        <w:br/>
         <w:t>idAtendente referencia Usuario</w:t>
         <w:br/>
         <w:t>idSolicitante referencia Usuario</w:t>
@@ -2148,9 +2117,6 @@
       <w:r>
         <w:rPr/>
         <w:t>Departamento</w:t>
-      </w:r>
-      <w:r>
-        <w:rPr/>
         <w:br/>
         <w:t>(</w:t>
       </w:r>
@@ -2382,6 +2348,7 @@
         </w:tabs>
         <w:ind w:left="0" w:hanging="0"/>
       </w:pPr>
+      <w:rPr/>
     </w:lvl>
     <w:lvl w:ilvl="1">
       <w:start w:val="1"/>
@@ -2395,6 +2362,7 @@
         </w:tabs>
         <w:ind w:left="0" w:hanging="0"/>
       </w:pPr>
+      <w:rPr/>
     </w:lvl>
     <w:lvl w:ilvl="2">
       <w:start w:val="1"/>
@@ -2408,6 +2376,7 @@
         </w:tabs>
         <w:ind w:left="0" w:hanging="0"/>
       </w:pPr>
+      <w:rPr/>
     </w:lvl>
     <w:lvl w:ilvl="3">
       <w:start w:val="1"/>
@@ -2421,76 +2390,77 @@
         </w:tabs>
         <w:ind w:left="0" w:hanging="0"/>
       </w:pPr>
+      <w:rPr/>
     </w:lvl>
     <w:lvl w:ilvl="4">
       <w:start w:val="1"/>
-      <w:pStyle w:val="Ttulo5"/>
-      <w:numFmt w:val="none"/>
-      <w:suff w:val="nothing"/>
-      <w:lvlText w:val=""/>
-      <w:lvlJc w:val="left"/>
-      <w:pPr>
-        <w:tabs>
-          <w:tab w:val="num" w:pos="0"/>
-        </w:tabs>
-        <w:ind w:left="0" w:hanging="0"/>
-      </w:pPr>
+      <w:numFmt w:val="none"/>
+      <w:suff w:val="nothing"/>
+      <w:lvlText w:val=""/>
+      <w:lvlJc w:val="left"/>
+      <w:pPr>
+        <w:tabs>
+          <w:tab w:val="num" w:pos="0"/>
+        </w:tabs>
+        <w:ind w:left="0" w:hanging="0"/>
+      </w:pPr>
+      <w:rPr/>
     </w:lvl>
     <w:lvl w:ilvl="5">
       <w:start w:val="1"/>
-      <w:pStyle w:val="Ttulo6"/>
-      <w:numFmt w:val="none"/>
-      <w:suff w:val="nothing"/>
-      <w:lvlText w:val=""/>
-      <w:lvlJc w:val="left"/>
-      <w:pPr>
-        <w:tabs>
-          <w:tab w:val="num" w:pos="0"/>
-        </w:tabs>
-        <w:ind w:left="0" w:hanging="0"/>
-      </w:pPr>
+      <w:numFmt w:val="none"/>
+      <w:suff w:val="nothing"/>
+      <w:lvlText w:val=""/>
+      <w:lvlJc w:val="left"/>
+      <w:pPr>
+        <w:tabs>
+          <w:tab w:val="num" w:pos="0"/>
+        </w:tabs>
+        <w:ind w:left="0" w:hanging="0"/>
+      </w:pPr>
+      <w:rPr/>
     </w:lvl>
     <w:lvl w:ilvl="6">
       <w:start w:val="1"/>
-      <w:pStyle w:val="Ttulo7"/>
-      <w:numFmt w:val="none"/>
-      <w:suff w:val="nothing"/>
-      <w:lvlText w:val=""/>
-      <w:lvlJc w:val="left"/>
-      <w:pPr>
-        <w:tabs>
-          <w:tab w:val="num" w:pos="0"/>
-        </w:tabs>
-        <w:ind w:left="0" w:hanging="0"/>
-      </w:pPr>
+      <w:numFmt w:val="none"/>
+      <w:suff w:val="nothing"/>
+      <w:lvlText w:val=""/>
+      <w:lvlJc w:val="left"/>
+      <w:pPr>
+        <w:tabs>
+          <w:tab w:val="num" w:pos="0"/>
+        </w:tabs>
+        <w:ind w:left="0" w:hanging="0"/>
+      </w:pPr>
+      <w:rPr/>
     </w:lvl>
     <w:lvl w:ilvl="7">
       <w:start w:val="1"/>
-      <w:pStyle w:val="Ttulo8"/>
-      <w:numFmt w:val="none"/>
-      <w:suff w:val="nothing"/>
-      <w:lvlText w:val=""/>
-      <w:lvlJc w:val="left"/>
-      <w:pPr>
-        <w:tabs>
-          <w:tab w:val="num" w:pos="0"/>
-        </w:tabs>
-        <w:ind w:left="0" w:hanging="0"/>
-      </w:pPr>
+      <w:numFmt w:val="none"/>
+      <w:suff w:val="nothing"/>
+      <w:lvlText w:val=""/>
+      <w:lvlJc w:val="left"/>
+      <w:pPr>
+        <w:tabs>
+          <w:tab w:val="num" w:pos="0"/>
+        </w:tabs>
+        <w:ind w:left="0" w:hanging="0"/>
+      </w:pPr>
+      <w:rPr/>
     </w:lvl>
     <w:lvl w:ilvl="8">
       <w:start w:val="1"/>
-      <w:pStyle w:val="Ttulo9"/>
-      <w:numFmt w:val="none"/>
-      <w:suff w:val="nothing"/>
-      <w:lvlText w:val=""/>
-      <w:lvlJc w:val="left"/>
-      <w:pPr>
-        <w:tabs>
-          <w:tab w:val="num" w:pos="0"/>
-        </w:tabs>
-        <w:ind w:left="0" w:hanging="0"/>
-      </w:pPr>
+      <w:numFmt w:val="none"/>
+      <w:suff w:val="nothing"/>
+      <w:lvlText w:val=""/>
+      <w:lvlJc w:val="left"/>
+      <w:pPr>
+        <w:tabs>
+          <w:tab w:val="num" w:pos="0"/>
+        </w:tabs>
+        <w:ind w:left="0" w:hanging="0"/>
+      </w:pPr>
+      <w:rPr/>
     </w:lvl>
   </w:abstractNum>
   <w:abstractNum w:abstractNumId="2">
@@ -2747,6 +2717,125 @@
         <w:ind w:left="0" w:hanging="0"/>
       </w:pPr>
       <w:rPr/>
+    </w:lvl>
+  </w:abstractNum>
+  <w:abstractNum w:abstractNumId="4">
+    <w:lvl w:ilvl="0">
+      <w:start w:val="1"/>
+      <w:numFmt w:val="none"/>
+      <w:suff w:val="nothing"/>
+      <w:lvlText w:val=""/>
+      <w:lvlJc w:val="left"/>
+      <w:pPr>
+        <w:tabs>
+          <w:tab w:val="num" w:pos="0"/>
+        </w:tabs>
+        <w:ind w:left="0" w:hanging="0"/>
+      </w:pPr>
+    </w:lvl>
+    <w:lvl w:ilvl="1">
+      <w:start w:val="1"/>
+      <w:numFmt w:val="none"/>
+      <w:suff w:val="nothing"/>
+      <w:lvlText w:val=""/>
+      <w:lvlJc w:val="left"/>
+      <w:pPr>
+        <w:tabs>
+          <w:tab w:val="num" w:pos="0"/>
+        </w:tabs>
+        <w:ind w:left="0" w:hanging="0"/>
+      </w:pPr>
+    </w:lvl>
+    <w:lvl w:ilvl="2">
+      <w:start w:val="1"/>
+      <w:numFmt w:val="none"/>
+      <w:suff w:val="nothing"/>
+      <w:lvlText w:val=""/>
+      <w:lvlJc w:val="left"/>
+      <w:pPr>
+        <w:tabs>
+          <w:tab w:val="num" w:pos="0"/>
+        </w:tabs>
+        <w:ind w:left="0" w:hanging="0"/>
+      </w:pPr>
+    </w:lvl>
+    <w:lvl w:ilvl="3">
+      <w:start w:val="1"/>
+      <w:numFmt w:val="none"/>
+      <w:suff w:val="nothing"/>
+      <w:lvlText w:val=""/>
+      <w:lvlJc w:val="left"/>
+      <w:pPr>
+        <w:tabs>
+          <w:tab w:val="num" w:pos="0"/>
+        </w:tabs>
+        <w:ind w:left="0" w:hanging="0"/>
+      </w:pPr>
+    </w:lvl>
+    <w:lvl w:ilvl="4">
+      <w:start w:val="1"/>
+      <w:numFmt w:val="none"/>
+      <w:suff w:val="nothing"/>
+      <w:lvlText w:val=""/>
+      <w:lvlJc w:val="left"/>
+      <w:pPr>
+        <w:tabs>
+          <w:tab w:val="num" w:pos="0"/>
+        </w:tabs>
+        <w:ind w:left="0" w:hanging="0"/>
+      </w:pPr>
+    </w:lvl>
+    <w:lvl w:ilvl="5">
+      <w:start w:val="1"/>
+      <w:numFmt w:val="none"/>
+      <w:suff w:val="nothing"/>
+      <w:lvlText w:val=""/>
+      <w:lvlJc w:val="left"/>
+      <w:pPr>
+        <w:tabs>
+          <w:tab w:val="num" w:pos="0"/>
+        </w:tabs>
+        <w:ind w:left="0" w:hanging="0"/>
+      </w:pPr>
+    </w:lvl>
+    <w:lvl w:ilvl="6">
+      <w:start w:val="1"/>
+      <w:numFmt w:val="none"/>
+      <w:suff w:val="nothing"/>
+      <w:lvlText w:val=""/>
+      <w:lvlJc w:val="left"/>
+      <w:pPr>
+        <w:tabs>
+          <w:tab w:val="num" w:pos="0"/>
+        </w:tabs>
+        <w:ind w:left="0" w:hanging="0"/>
+      </w:pPr>
+    </w:lvl>
+    <w:lvl w:ilvl="7">
+      <w:start w:val="1"/>
+      <w:numFmt w:val="none"/>
+      <w:suff w:val="nothing"/>
+      <w:lvlText w:val=""/>
+      <w:lvlJc w:val="left"/>
+      <w:pPr>
+        <w:tabs>
+          <w:tab w:val="num" w:pos="0"/>
+        </w:tabs>
+        <w:ind w:left="0" w:hanging="0"/>
+      </w:pPr>
+    </w:lvl>
+    <w:lvl w:ilvl="8">
+      <w:start w:val="1"/>
+      <w:numFmt w:val="none"/>
+      <w:suff w:val="nothing"/>
+      <w:lvlText w:val=""/>
+      <w:lvlJc w:val="left"/>
+      <w:pPr>
+        <w:tabs>
+          <w:tab w:val="num" w:pos="0"/>
+        </w:tabs>
+        <w:ind w:left="0" w:hanging="0"/>
+      </w:pPr>
     </w:lvl>
   </w:abstractNum>
   <w:num w:numId="1">
@@ -2757,6 +2846,9 @@
   </w:num>
   <w:num w:numId="3">
     <w:abstractNumId w:val="3"/>
+  </w:num>
+  <w:num w:numId="4">
+    <w:abstractNumId w:val="4"/>
   </w:num>
 </w:numbering>
 </file>

</xml_diff>

<commit_message>
feat: :sparkles: Back-end Log-in implementado
</commit_message>
<xml_diff>
--- a/docs_projeto/Modelo_de_Dados.docx
+++ b/docs_projeto/Modelo_de_Dados.docx
@@ -2214,9 +2214,38 @@
         <w:br/>
         <w:t>CREATE TABLE Departamento (</w:t>
         <w:br/>
-        <w:t xml:space="preserve">    codDepto SERIAL PRIMARY KEY,</w:t>
+        <w:t xml:space="preserve">    codDepto </w:t>
+      </w:r>
+      <w:r>
+        <w:rPr>
+          <w:rFonts w:eastAsia="NSimSun" w:cs="Lucida Sans"/>
+          <w:color w:val="auto"/>
+          <w:kern w:val="2"/>
+          <w:sz w:val="24"/>
+          <w:szCs w:val="24"/>
+          <w:lang w:val="pt-BR" w:eastAsia="zh-CN" w:bidi="hi-IN"/>
+        </w:rPr>
+        <w:t>SERIAL</w:t>
+      </w:r>
+      <w:r>
+        <w:rPr/>
+        <w:t xml:space="preserve"> PRIMARY KEY,</w:t>
         <w:br/>
         <w:t xml:space="preserve">    areas area NOT NULL</w:t>
+      </w:r>
+      <w:r>
+        <w:rPr>
+          <w:rFonts w:eastAsia="NSimSun" w:cs="Lucida Sans"/>
+          <w:color w:val="auto"/>
+          <w:kern w:val="2"/>
+          <w:sz w:val="24"/>
+          <w:szCs w:val="24"/>
+          <w:lang w:val="pt-BR" w:eastAsia="zh-CN" w:bidi="hi-IN"/>
+        </w:rPr>
+        <w:t xml:space="preserve"> UNIQUE </w:t>
+      </w:r>
+      <w:r>
+        <w:rPr/>
         <w:br/>
         <w:t>);</w:t>
         <w:br/>
@@ -2288,6 +2317,67 @@
         <w:br/>
         <w:t>);</w:t>
         <w:br/>
+        <w:br/>
+        <w:br/>
+        <w:t>INSERT INTO departamento (areas) VALUES ('RH') ;</w:t>
+      </w:r>
+    </w:p>
+    <w:p>
+      <w:pPr>
+        <w:pStyle w:val="Normal"/>
+        <w:rPr/>
+      </w:pPr>
+      <w:r>
+        <w:rPr/>
+        <w:t>INSERT INTO departamento (areas) VALUES ('FN') ;</w:t>
+      </w:r>
+    </w:p>
+    <w:p>
+      <w:pPr>
+        <w:pStyle w:val="Normal"/>
+        <w:rPr/>
+      </w:pPr>
+      <w:r>
+        <w:rPr/>
+        <w:t xml:space="preserve">INSERT INTO departamento (areas) VALUES ('MKT'); </w:t>
+      </w:r>
+    </w:p>
+    <w:p>
+      <w:pPr>
+        <w:pStyle w:val="Normal"/>
+        <w:rPr/>
+      </w:pPr>
+      <w:r>
+        <w:rPr/>
+        <w:t xml:space="preserve">INSERT INTO departamento (areas) VALUES ('OP'); </w:t>
+      </w:r>
+    </w:p>
+    <w:p>
+      <w:pPr>
+        <w:pStyle w:val="Normal"/>
+        <w:rPr/>
+      </w:pPr>
+      <w:r>
+        <w:rPr/>
+        <w:t xml:space="preserve">INSERT INTO departamento (areas) VALUES ('TI') </w:t>
+      </w:r>
+    </w:p>
+    <w:p>
+      <w:pPr>
+        <w:pStyle w:val="Normal"/>
+        <w:rPr/>
+      </w:pPr>
+      <w:r>
+        <w:rPr/>
+      </w:r>
+    </w:p>
+    <w:p>
+      <w:pPr>
+        <w:pStyle w:val="Normal"/>
+        <w:rPr/>
+      </w:pPr>
+      <w:r>
+        <w:rPr/>
       </w:r>
     </w:p>
     <w:sectPr>

</xml_diff>